<commit_message>
Quellcode Web und Schnittstelle Web
</commit_message>
<xml_diff>
--- a/Dokumentation/Thymleaf-Max.docx
+++ b/Dokumentation/Thymleaf-Max.docx
@@ -213,15 +213,7 @@
             </w:r>
             <w:r>
               <w:br/>
-              <w:t xml:space="preserve">des </w:t>
-            </w:r>
-            <w:proofErr w:type="spellStart"/>
-            <w:r>
-              <w:t>wissenschaftl</w:t>
-            </w:r>
-            <w:proofErr w:type="spellEnd"/>
-            <w:r>
-              <w:t>. Betreuers/Prüfers]</w:t>
+              <w:t>des wissenschaftl. Betreuers/Prüfers]</w:t>
             </w:r>
           </w:p>
         </w:tc>
@@ -2089,21 +2081,14 @@
       <w:pPr>
         <w:pStyle w:val="berschrift1-numeriert"/>
       </w:pPr>
-      <w:proofErr w:type="spellStart"/>
       <w:r>
         <w:lastRenderedPageBreak/>
         <w:t>Thymleaf</w:t>
       </w:r>
-      <w:proofErr w:type="spellEnd"/>
     </w:p>
     <w:p>
-      <w:proofErr w:type="spellStart"/>
-      <w:r>
-        <w:t>Dimis</w:t>
-      </w:r>
-      <w:proofErr w:type="spellEnd"/>
-      <w:r>
-        <w:t xml:space="preserve"> Teil</w:t>
+      <w:r>
+        <w:t>Dimis Teil</w:t>
       </w:r>
     </w:p>
     <w:p/>
@@ -2113,26 +2098,13 @@
       </w:pPr>
       <w:bookmarkStart w:id="4" w:name="_Toc31093444"/>
       <w:r>
-        <w:t xml:space="preserve">Einsatz von </w:t>
-      </w:r>
-      <w:proofErr w:type="spellStart"/>
-      <w:r>
-        <w:t>Thymleaf</w:t>
-      </w:r>
-      <w:proofErr w:type="spellEnd"/>
-      <w:r>
-        <w:t xml:space="preserve"> im Programm</w:t>
+        <w:t>Einsatz von Thymleaf im Programm</w:t>
       </w:r>
       <w:bookmarkEnd w:id="4"/>
     </w:p>
     <w:p>
-      <w:proofErr w:type="spellStart"/>
-      <w:r>
-        <w:t>Thymleaf</w:t>
-      </w:r>
-      <w:proofErr w:type="spellEnd"/>
-      <w:r>
-        <w:t xml:space="preserve"> wurde bei uns auf nahezu allen Seiten des Programms eingesetzt</w:t>
+      <w:r>
+        <w:t>Thymleaf wurde bei uns auf nahezu allen Seiten des Programms eingesetzt</w:t>
       </w:r>
       <w:r>
         <w:t xml:space="preserve">, da wir </w:t>
@@ -2171,15 +2143,7 @@
         <w:t xml:space="preserve">Lediglich auf Seiten mit statischem Inhalt, wie z.B. die Hilfe, </w:t>
       </w:r>
       <w:r>
-        <w:t xml:space="preserve">war der Einsatz nicht nötig. Generell haben wurde sich darauf verständigt, HTML als gemeinsame Grundlage zu verwenden. Wie bereits im Kapitel zu HTML und CSS beschrieben, wurden die HTML-Dateien von den Kollegen aus dem Front-End entwickelt und uns zur Verfügung gestellt. Wir haben diese dann in die Ordnerstruktur von </w:t>
-      </w:r>
-      <w:proofErr w:type="spellStart"/>
-      <w:r>
-        <w:t>Thymleaf</w:t>
-      </w:r>
-      <w:proofErr w:type="spellEnd"/>
-      <w:r>
-        <w:t xml:space="preserve"> übernommen und entsprechend für die Darstellung der Inhalte angepasst.</w:t>
+        <w:t>war der Einsatz nicht nötig. Generell haben wurde sich darauf verständigt, HTML als gemeinsame Grundlage zu verwenden. Wie bereits im Kapitel zu HTML und CSS beschrieben, wurden die HTML-Dateien von den Kollegen aus dem Front-End entwickelt und uns zur Verfügung gestellt. Wir haben diese dann in die Ordnerstruktur von Thymleaf übernommen und entsprechend für die Darstellung der Inhalte angepasst.</w:t>
       </w:r>
     </w:p>
     <w:p>
@@ -2189,35 +2153,9 @@
       <w:r>
         <w:t>„</w:t>
       </w:r>
-      <w:proofErr w:type="spellStart"/>
-      <w:r>
-        <w:t>src</w:t>
-      </w:r>
-      <w:proofErr w:type="spellEnd"/>
-      <w:r>
-        <w:t>/</w:t>
-      </w:r>
-      <w:proofErr w:type="spellStart"/>
-      <w:r>
-        <w:t>main</w:t>
-      </w:r>
-      <w:proofErr w:type="spellEnd"/>
-      <w:r>
-        <w:t>/</w:t>
-      </w:r>
-      <w:proofErr w:type="spellStart"/>
-      <w:r>
-        <w:t>resources</w:t>
-      </w:r>
-      <w:proofErr w:type="spellEnd"/>
-      <w:r>
-        <w:t>/</w:t>
-      </w:r>
-      <w:proofErr w:type="spellStart"/>
-      <w:r>
-        <w:t>templates</w:t>
-      </w:r>
-      <w:proofErr w:type="spellEnd"/>
+      <w:r>
+        <w:t>src/main/resources/templates</w:t>
+      </w:r>
       <w:r>
         <w:t>“</w:t>
       </w:r>
@@ -2243,48 +2181,16 @@
         <w:t xml:space="preserve">, </w:t>
       </w:r>
       <w:r>
-        <w:t xml:space="preserve">sind unter </w:t>
-      </w:r>
-      <w:proofErr w:type="spellStart"/>
-      <w:r>
-        <w:t>dem</w:t>
-      </w:r>
-      <w:r>
-        <w:t xml:space="preserve"> selben</w:t>
-      </w:r>
-      <w:proofErr w:type="spellEnd"/>
-      <w:r>
-        <w:t xml:space="preserve"> Pfad, allerdings nicht im Ordner „</w:t>
-      </w:r>
-      <w:proofErr w:type="spellStart"/>
-      <w:r>
-        <w:t>templates</w:t>
-      </w:r>
-      <w:proofErr w:type="spellEnd"/>
-      <w:r>
-        <w:t>“ sondern im Ordner „</w:t>
-      </w:r>
-      <w:proofErr w:type="spellStart"/>
-      <w:r>
-        <w:t>static</w:t>
-      </w:r>
-      <w:proofErr w:type="spellEnd"/>
-      <w:r>
-        <w:t>“</w:t>
+        <w:t>sind unter dem</w:t>
+      </w:r>
+      <w:r>
+        <w:t xml:space="preserve"> selben Pfad, allerdings nicht im Ordner „templates“ sondern im Ordner „static“</w:t>
       </w:r>
       <w:r>
         <w:t>,</w:t>
       </w:r>
       <w:r>
-        <w:t xml:space="preserve"> abgelegt. Der Ordner „</w:t>
-      </w:r>
-      <w:proofErr w:type="spellStart"/>
-      <w:r>
-        <w:t>static</w:t>
-      </w:r>
-      <w:proofErr w:type="spellEnd"/>
-      <w:r>
-        <w:t>“ beinhaltet somit alle Dateien, die nicht von der Java-Seite angefasst werden. Diese Inhalte werden beim Aufruf der Seite automatisch über das HTML entsprechend eingebunden.</w:t>
+        <w:t xml:space="preserve"> abgelegt. Der Ordner „static“ beinhaltet somit alle Dateien, die nicht von der Java-Seite angefasst werden. Diese Inhalte werden beim Aufruf der Seite automatisch über das HTML entsprechend eingebunden.</w:t>
       </w:r>
     </w:p>
     <w:p>
@@ -2298,13 +2204,8 @@
         <w:t xml:space="preserve"> </w:t>
       </w:r>
       <w:r>
-        <w:t xml:space="preserve">Controller in einer </w:t>
-      </w:r>
-      <w:proofErr w:type="spellStart"/>
-      <w:r>
-        <w:t>Thymleaf</w:t>
-      </w:r>
-      <w:proofErr w:type="spellEnd"/>
+        <w:t>Controller in einer Thymleaf</w:t>
+      </w:r>
       <w:r>
         <w:t>- bzw. Spring-Web</w:t>
       </w:r>
@@ -2361,11 +2262,9 @@
       <w:r>
         <w:t>„</w:t>
       </w:r>
-      <w:proofErr w:type="spellStart"/>
       <w:r>
         <w:t>HomeController</w:t>
       </w:r>
-      <w:proofErr w:type="spellEnd"/>
       <w:r>
         <w:t>“</w:t>
       </w:r>
@@ -2373,27 +2272,11 @@
         <w:t xml:space="preserve"> für das Dashboard</w:t>
       </w:r>
       <w:r>
-        <w:t>, einen „</w:t>
-      </w:r>
-      <w:proofErr w:type="spellStart"/>
-      <w:r>
-        <w:t>anlegenController</w:t>
-      </w:r>
-      <w:proofErr w:type="spellEnd"/>
-      <w:r>
-        <w:t xml:space="preserve">“ für alle Seiten die Funktionen zum Anlegen und Speichern </w:t>
+        <w:t xml:space="preserve">, einen „anlegenController“ für alle Seiten die Funktionen zum Anlegen und Speichern </w:t>
       </w:r>
       <w:r>
         <w:lastRenderedPageBreak/>
-        <w:t>beinhalten, sowie einen „</w:t>
-      </w:r>
-      <w:proofErr w:type="spellStart"/>
-      <w:r>
-        <w:t>userController</w:t>
-      </w:r>
-      <w:proofErr w:type="spellEnd"/>
-      <w:r>
-        <w:t>“ der alle Mappings für Funktionen zu Benutzereigenschaften und für statische Seiten beinhalte</w:t>
+        <w:t>beinhalten, sowie einen „userController“ der alle Mappings für Funktionen zu Benutzereigenschaften und für statische Seiten beinhalte</w:t>
       </w:r>
       <w:r>
         <w:t>t</w:t>
@@ -2415,18 +2298,10 @@
     </w:p>
     <w:p>
       <w:r>
-        <w:t xml:space="preserve">Wie bereits aus den vorherigen Kapiteln hervorgeht, wird das Java-Programm über eine webbasierte Oberfläche bedient. Das hat den Vorteil, dass auch ein „Server-Client-Betrieb“ möglich wäre. Um die Daten zwischen dem Backend (Java-Applikation) und dem Frontend (Webbasiertes User Interface) zu transferieren, verfügt die Software über eine REST-Schnittstelle. REST steht für </w:t>
-      </w:r>
-      <w:proofErr w:type="spellStart"/>
-      <w:r>
-        <w:t>R</w:t>
-      </w:r>
-      <w:r>
-        <w:t>epresentational</w:t>
-      </w:r>
-      <w:proofErr w:type="spellEnd"/>
-      <w:r>
-        <w:t xml:space="preserve"> State Transfer</w:t>
+        <w:t>Wie bereits aus den vorherigen Kapiteln hervorgeht, wird das Java-Programm über eine webbasierte Oberfläche bedient. Das hat den Vorteil, dass auch ein „Server-Client-Betrieb“ möglich wäre. Um die Daten zwischen dem Backend (Java-Applikation) und dem Frontend (Webbasiertes User Interface) zu transferieren, verfügt die Software über eine REST-Schnittstelle. REST steht für R</w:t>
+      </w:r>
+      <w:r>
+        <w:t>epresentational State Transfer</w:t>
       </w:r>
       <w:r>
         <w:t xml:space="preserve"> und definiert eine Schnittstelle für </w:t>
@@ -2516,15 +2391,7 @@
         <w:ind w:left="720"/>
       </w:pPr>
       <w:r>
-        <w:t>Um das Netzwerk zu entlasten, sollen alle Daten, die zwischengespeichert werden können, entsprechend gekennzeichnet werden. Dadurch kann der Client diese Daten „</w:t>
-      </w:r>
-      <w:proofErr w:type="spellStart"/>
-      <w:r>
-        <w:t>cachen</w:t>
-      </w:r>
-      <w:proofErr w:type="spellEnd"/>
-      <w:r>
-        <w:t>“ und der Server muss ggf. nicht alle Daten bei einem erneuten Request übermitteln.</w:t>
+        <w:t>Um das Netzwerk zu entlasten, sollen alle Daten, die zwischengespeichert werden können, entsprechend gekennzeichnet werden. Dadurch kann der Client diese Daten „cachen“ und der Server muss ggf. nicht alle Daten bei einem erneuten Request übermitteln.</w:t>
       </w:r>
     </w:p>
     <w:p>
@@ -2550,15 +2417,7 @@
         <w:ind w:left="720"/>
       </w:pPr>
       <w:r>
-        <w:t xml:space="preserve">Die REST.-Schnittstelle ist eine einheitliche Schnittstelle, die sicherstellt, </w:t>
-      </w:r>
-      <w:proofErr w:type="spellStart"/>
-      <w:r>
-        <w:t>das</w:t>
-      </w:r>
-      <w:proofErr w:type="spellEnd"/>
-      <w:r>
-        <w:t xml:space="preserve"> ein bestimmter Request immer das das gleiche Ergebnis liefert. Außerdem ist die Implementierung von den restlichen Teilen der Software entkoppelt, was eine parallele Entwickelung der Software ermöglicht.</w:t>
+        <w:t>Die REST.-Schnittstelle ist eine einheitliche Schnittstelle, die sicherstellt, das ein bestimmter Request immer das das gleiche Ergebnis liefert. Außerdem ist die Implementierung von den restlichen Teilen der Software entkoppelt, was eine parallele Entwickelung der Software ermöglicht.</w:t>
       </w:r>
     </w:p>
     <w:p>
@@ -2584,15 +2443,7 @@
         </w:tabs>
       </w:pPr>
       <w:r>
-        <w:t xml:space="preserve">Die </w:t>
-      </w:r>
-      <w:proofErr w:type="spellStart"/>
-      <w:r>
-        <w:t>Mehrschichtigkeit</w:t>
-      </w:r>
-      <w:proofErr w:type="spellEnd"/>
-      <w:r>
-        <w:t xml:space="preserve"> der Software soll die </w:t>
+        <w:t xml:space="preserve">Die Mehrschichtigkeit der Software soll die </w:t>
       </w:r>
       <w:r>
         <w:t xml:space="preserve">Skalierbarkeit und die Vereinfachung der Architektur der Software ermöglichen. Dabei sollen alle Komponenten der Software </w:t>
@@ -2657,13 +2508,8 @@
           <w:tab w:val="left" w:pos="709"/>
         </w:tabs>
       </w:pPr>
-      <w:proofErr w:type="spellStart"/>
-      <w:r>
-        <w:t>Get</w:t>
-      </w:r>
-      <w:proofErr w:type="spellEnd"/>
-      <w:r>
-        <w:t xml:space="preserve"> </w:t>
+      <w:r>
+        <w:t xml:space="preserve">Get </w:t>
       </w:r>
       <w:r>
         <w:sym w:font="Wingdings" w:char="F0E0"/>
@@ -2836,23 +2682,7 @@
         <w:t>B.</w:t>
       </w:r>
       <w:r>
-        <w:t xml:space="preserve"> für „Not </w:t>
-      </w:r>
-      <w:proofErr w:type="spellStart"/>
-      <w:r>
-        <w:t>found</w:t>
-      </w:r>
-      <w:proofErr w:type="spellEnd"/>
-      <w:r>
-        <w:t>“ oder 403 für „</w:t>
-      </w:r>
-      <w:proofErr w:type="spellStart"/>
-      <w:r>
-        <w:t>Forbidden</w:t>
-      </w:r>
-      <w:proofErr w:type="spellEnd"/>
-      <w:r>
-        <w:t>“. Ersteres signalisiert, dass die angeforderte Ressource nicht gefunden wurde, letzteres, dass der Client nicht über ausreichend Rechte verfügt.</w:t>
+        <w:t xml:space="preserve"> für „Not found“ oder 403 für „Forbidden“. Ersteres signalisiert, dass die angeforderte Ressource nicht gefunden wurde, letzteres, dass der Client nicht über ausreichend Rechte verfügt.</w:t>
       </w:r>
     </w:p>
     <w:p>
@@ -2862,13 +2692,7 @@
         </w:tabs>
       </w:pPr>
       <w:r>
-        <w:t xml:space="preserve">Außerdem beinhaltet eine http-Nachricht einen Header und einen Body. Der Header übermittelt alle möglichen Meta-informationen, der Body die eigentlich abgefragten Informationen. Dabei wird der Request-Header nur bei Anfragen an den Server und der Response-header nur bei Antworten von dem Server </w:t>
-      </w:r>
-      <w:r>
-        <w:t>mitgesendet</w:t>
-      </w:r>
-      <w:r>
-        <w:t>. Auf die Unterschiede der beiden Header soll in dieser Arbeit aber nicht weiter eingegangen werden, da diese Methodik in der Software nicht verwendet wurde.</w:t>
+        <w:t>Außerdem beinhaltet eine http-Nachricht einen Header und einen Body. Der Header übermittelt alle möglichen Meta-informationen, der Body die eigentlich abgefragten Informationen. Dabei wird der Request-Header nur bei Anfragen an den Server und der Response-header nur bei Antworten von dem Server mitgesendet. Auf die Unterschiede der beiden Header soll in dieser Arbeit aber nicht weiter eingegangen werden, da diese Methodik in der Software nicht verwendet wurde.</w:t>
       </w:r>
     </w:p>
     <w:p>
@@ -2929,43 +2753,34 @@
         <w:rPr>
           <w:highlight w:val="yellow"/>
         </w:rPr>
-        <w:t xml:space="preserve">Kapitel X.X </w:t>
-      </w:r>
-      <w:proofErr w:type="spellStart"/>
-      <w:r>
-        <w:rPr>
-          <w:highlight w:val="yellow"/>
-        </w:rPr>
-        <w:t>Thymleaf</w:t>
-      </w:r>
-      <w:proofErr w:type="spellEnd"/>
-      <w:r>
-        <w:rPr>
-          <w:highlight w:val="yellow"/>
-        </w:rPr>
-        <w:t xml:space="preserve"> be</w:t>
-      </w:r>
-      <w:r>
-        <w:t xml:space="preserve">reits beschrieben ist. Außerdem wurden die entsprechenden </w:t>
-      </w:r>
-      <w:proofErr w:type="spellStart"/>
-      <w:r>
-        <w:t>Dependencies</w:t>
-      </w:r>
-      <w:proofErr w:type="spellEnd"/>
-      <w:r>
-        <w:t xml:space="preserve"> in die Applikation Properties Datei eingetragen.</w:t>
-      </w:r>
-      <w:r>
-        <w:t xml:space="preserve"> Zum ausführen des Programmes während der Entwicklung, stellt Spring einen Apache </w:t>
-      </w:r>
-      <w:proofErr w:type="spellStart"/>
-      <w:r>
-        <w:t>Tomcat</w:t>
-      </w:r>
-      <w:proofErr w:type="spellEnd"/>
-      <w:r>
-        <w:t xml:space="preserve"> Server zur Verfügung. Dieser simuliert den Server, auf dem die Anwendung läuft. Über den Webbrowser kann dann lokal mit der Software interagiert werden.</w:t>
+        <w:t>Kapitel X.X Thymleaf be</w:t>
+      </w:r>
+      <w:r>
+        <w:t xml:space="preserve">reits beschrieben ist. </w:t>
+      </w:r>
+      <w:r>
+        <w:t xml:space="preserve">Eine entsprechende </w:t>
+      </w:r>
+      <w:r>
+        <w:t>Dependenc</w:t>
+      </w:r>
+      <w:r>
+        <w:t>y</w:t>
+      </w:r>
+      <w:r>
+        <w:t xml:space="preserve"> </w:t>
+      </w:r>
+      <w:r>
+        <w:t xml:space="preserve">musste nicht ergänzt werden. </w:t>
+      </w:r>
+      <w:r>
+        <w:t xml:space="preserve">Zum </w:t>
+      </w:r>
+      <w:r>
+        <w:t>A</w:t>
+      </w:r>
+      <w:r>
+        <w:t>usführen des Programmes während der Entwicklung, stellt Spring einen Apache Tomcat Server zur Verfügung. Dieser simuliert den Server, auf dem die Anwendung läuft. Über den Webbrowser kann dann lokal mit der Software interagiert werden.</w:t>
       </w:r>
     </w:p>
     <w:p/>
@@ -10161,6 +9976,21 @@
 </file>
 
 <file path=customXml/item2.xml><?xml version="1.0" encoding="utf-8"?>
+<?mso-contentType ?>
+<FormTemplates xmlns="http://schemas.microsoft.com/sharepoint/v3/contenttype/forms">
+  <Display>DocumentLibraryForm</Display>
+  <Edit>DocumentLibraryForm</Edit>
+  <New>DocumentLibraryForm</New>
+</FormTemplates>
+</file>
+
+<file path=customXml/item3.xml><?xml version="1.0" encoding="utf-8"?>
+<p:properties xmlns:p="http://schemas.microsoft.com/office/2006/metadata/properties" xmlns:xsi="http://www.w3.org/2001/XMLSchema-instance" xmlns:pc="http://schemas.microsoft.com/office/infopath/2007/PartnerControls">
+  <documentManagement/>
+</p:properties>
+</file>
+
+<file path=customXml/item4.xml><?xml version="1.0" encoding="utf-8"?>
 <ct:contentTypeSchema xmlns:ct="http://schemas.microsoft.com/office/2006/metadata/contentType" xmlns:ma="http://schemas.microsoft.com/office/2006/metadata/properties/metaAttributes" ct:_="" ma:_="" ma:contentTypeName="Dokument" ma:contentTypeID="0x0101007217CF23717F6E4EB14D299FF540B15A" ma:contentTypeVersion="2" ma:contentTypeDescription="Ein neues Dokument erstellen." ma:contentTypeScope="" ma:versionID="035880196ed7fb8fc9684f0b828c0d78">
   <xsd:schema xmlns:xsd="http://www.w3.org/2001/XMLSchema" xmlns:xs="http://www.w3.org/2001/XMLSchema" xmlns:p="http://schemas.microsoft.com/office/2006/metadata/properties" xmlns:ns3="ced28b18-8ae1-4339-9d79-f19093bdf1e1" targetNamespace="http://schemas.microsoft.com/office/2006/metadata/properties" ma:root="true" ma:fieldsID="50f4f5b6e3fc13017235dd4431d830aa" ns3:_="">
     <xsd:import namespace="ced28b18-8ae1-4339-9d79-f19093bdf1e1"/>
@@ -10292,21 +10122,6 @@
 </ct:contentTypeSchema>
 </file>
 
-<file path=customXml/item3.xml><?xml version="1.0" encoding="utf-8"?>
-<p:properties xmlns:p="http://schemas.microsoft.com/office/2006/metadata/properties" xmlns:xsi="http://www.w3.org/2001/XMLSchema-instance" xmlns:pc="http://schemas.microsoft.com/office/infopath/2007/PartnerControls">
-  <documentManagement/>
-</p:properties>
-</file>
-
-<file path=customXml/item4.xml><?xml version="1.0" encoding="utf-8"?>
-<?mso-contentType ?>
-<FormTemplates xmlns="http://schemas.microsoft.com/sharepoint/v3/contenttype/forms">
-  <Display>DocumentLibraryForm</Display>
-  <Edit>DocumentLibraryForm</Edit>
-  <New>DocumentLibraryForm</New>
-</FormTemplates>
-</file>
-
 <file path=customXml/itemProps1.xml><?xml version="1.0" encoding="utf-8"?>
 <ds:datastoreItem xmlns:ds="http://schemas.openxmlformats.org/officeDocument/2006/customXml" ds:itemID="{2D9CD0D6-A477-4D42-95FB-9DD87376059D}">
   <ds:schemaRefs>
@@ -10316,6 +10131,23 @@
 </file>
 
 <file path=customXml/itemProps2.xml><?xml version="1.0" encoding="utf-8"?>
+<ds:datastoreItem xmlns:ds="http://schemas.openxmlformats.org/officeDocument/2006/customXml" ds:itemID="{C975A67D-699C-4B78-A65A-D0950C56563F}">
+  <ds:schemaRefs>
+    <ds:schemaRef ds:uri="http://schemas.microsoft.com/sharepoint/v3/contenttype/forms"/>
+  </ds:schemaRefs>
+</ds:datastoreItem>
+</file>
+
+<file path=customXml/itemProps3.xml><?xml version="1.0" encoding="utf-8"?>
+<ds:datastoreItem xmlns:ds="http://schemas.openxmlformats.org/officeDocument/2006/customXml" ds:itemID="{3C9D548D-1E2E-4350-9304-CF94E3C5E298}">
+  <ds:schemaRefs>
+    <ds:schemaRef ds:uri="http://schemas.microsoft.com/office/2006/metadata/properties"/>
+    <ds:schemaRef ds:uri="http://schemas.microsoft.com/office/infopath/2007/PartnerControls"/>
+  </ds:schemaRefs>
+</ds:datastoreItem>
+</file>
+
+<file path=customXml/itemProps4.xml><?xml version="1.0" encoding="utf-8"?>
 <ds:datastoreItem xmlns:ds="http://schemas.openxmlformats.org/officeDocument/2006/customXml" ds:itemID="{120EF959-FBAB-4AF4-9D46-CC13647185F1}">
   <ds:schemaRefs>
     <ds:schemaRef ds:uri="http://schemas.microsoft.com/office/2006/metadata/contentType"/>
@@ -10331,21 +10163,4 @@
     <ds:schemaRef ds:uri="http://schemas.microsoft.com/internal/obd"/>
   </ds:schemaRefs>
 </ds:datastoreItem>
-</file>
-
-<file path=customXml/itemProps3.xml><?xml version="1.0" encoding="utf-8"?>
-<ds:datastoreItem xmlns:ds="http://schemas.openxmlformats.org/officeDocument/2006/customXml" ds:itemID="{3C9D548D-1E2E-4350-9304-CF94E3C5E298}">
-  <ds:schemaRefs>
-    <ds:schemaRef ds:uri="http://schemas.microsoft.com/office/2006/metadata/properties"/>
-    <ds:schemaRef ds:uri="http://schemas.microsoft.com/office/infopath/2007/PartnerControls"/>
-  </ds:schemaRefs>
-</ds:datastoreItem>
-</file>
-
-<file path=customXml/itemProps4.xml><?xml version="1.0" encoding="utf-8"?>
-<ds:datastoreItem xmlns:ds="http://schemas.openxmlformats.org/officeDocument/2006/customXml" ds:itemID="{C975A67D-699C-4B78-A65A-D0950C56563F}">
-  <ds:schemaRefs>
-    <ds:schemaRef ds:uri="http://schemas.microsoft.com/sharepoint/v3/contenttype/forms"/>
-  </ds:schemaRefs>
-</ds:datastoreItem>
 </file>
</xml_diff>